<commit_message>
feat: add StudentGroup entity, more info in report, group timetable by oid
</commit_message>
<xml_diff>
--- a/ReportGenerator/report-template.docx
+++ b/ReportGenerator/report-template.docx
@@ -256,8 +256,6 @@
           <w:sz w:val="24"/>
         </w:rPr>
       </w:pPr>
-      <w:bookmarkStart w:id="0" w:name="_GoBack"/>
-      <w:bookmarkEnd w:id="0"/>
       <w:r>
         <w:rPr>
           <w:sz w:val="24"/>
@@ -269,7 +267,15 @@
         <w:rPr>
           <w:sz w:val="24"/>
         </w:rPr>
-        <w:t>, студенту Course курса, Group</w:t>
+        <w:t>, студенту Course</w:t>
+      </w:r>
+      <w:bookmarkStart w:id="0" w:name="_GoBack"/>
+      <w:bookmarkEnd w:id="0"/>
+      <w:r>
+        <w:rPr>
+          <w:sz w:val="24"/>
+        </w:rPr>
+        <w:t xml:space="preserve"> курса, Group</w:t>
       </w:r>
       <w:r>
         <w:rPr>
@@ -281,46 +287,26 @@
         <w:rPr>
           <w:sz w:val="24"/>
         </w:rPr>
-        <w:t>направлению XX.</w:t>
+        <w:t xml:space="preserve">направлению </w:t>
       </w:r>
       <w:r>
         <w:rPr>
           <w:sz w:val="24"/>
           <w:lang w:val="en-US"/>
         </w:rPr>
-        <w:t>XX</w:t>
+        <w:t>Speciality</w:t>
       </w:r>
       <w:r>
         <w:rPr>
           <w:sz w:val="24"/>
         </w:rPr>
-        <w:t>.</w:t>
-      </w:r>
-      <w:r>
-        <w:rPr>
-          <w:sz w:val="24"/>
-          <w:lang w:val="en-US"/>
-        </w:rPr>
-        <w:t>XX</w:t>
+        <w:t xml:space="preserve"> </w:t>
       </w:r>
       <w:r>
         <w:rPr>
           <w:sz w:val="24"/>
         </w:rPr>
-        <w:t xml:space="preserve"> «</w:t>
-      </w:r>
-      <w:r>
-        <w:rPr>
-          <w:sz w:val="24"/>
-          <w:lang w:val="en-US"/>
-        </w:rPr>
-        <w:t>XXX</w:t>
-      </w:r>
-      <w:r>
-        <w:rPr>
-          <w:sz w:val="24"/>
-        </w:rPr>
-        <w:t>» за счет средств федерального бюджета, установить даты пересдачи зачетов и экзаменов в следующие сроки:</w:t>
+        <w:t>за счет средств федерального бюджета, установить даты пересдачи зачетов и экзаменов в следующие сроки:</w:t>
       </w:r>
     </w:p>
     <w:tbl>

</xml_diff>